<commit_message>
Update Report, Export signed apk
</commit_message>
<xml_diff>
--- a/Essay.docx
+++ b/Essay.docx
@@ -1602,8 +1602,6 @@
               </w:rPr>
               <w:tab/>
             </w:r>
-            <w:bookmarkStart w:id="3" w:name="_GoBack"/>
-            <w:bookmarkEnd w:id="3"/>
             <w:r>
               <w:rPr>
                 <w:noProof/>
@@ -2354,12 +2352,12 @@
         <w:pStyle w:val="Heading1"/>
         <w:jc w:val="both"/>
       </w:pPr>
-      <w:bookmarkStart w:id="4" w:name="_Toc532757054"/>
+      <w:bookmarkStart w:id="3" w:name="_Toc532757054"/>
       <w:r>
         <w:lastRenderedPageBreak/>
         <w:t>GIỚI THIỆU SẢN PHẨM</w:t>
       </w:r>
-      <w:bookmarkEnd w:id="4"/>
+      <w:bookmarkEnd w:id="3"/>
     </w:p>
     <w:p>
       <w:pPr>
@@ -2367,7 +2365,7 @@
         <w:ind w:left="0"/>
         <w:jc w:val="both"/>
       </w:pPr>
-      <w:bookmarkStart w:id="5" w:name="_Toc532757055"/>
+      <w:bookmarkStart w:id="4" w:name="_Toc532757055"/>
       <w:r>
         <w:t xml:space="preserve">Ý </w:t>
       </w:r>
@@ -2375,7 +2373,7 @@
       <w:r>
         <w:t>tưởng</w:t>
       </w:r>
-      <w:bookmarkEnd w:id="5"/>
+      <w:bookmarkEnd w:id="4"/>
       <w:proofErr w:type="spellEnd"/>
     </w:p>
     <w:p>
@@ -2912,7 +2910,7 @@
         <w:ind w:left="0"/>
         <w:jc w:val="both"/>
       </w:pPr>
-      <w:bookmarkStart w:id="6" w:name="_Toc532757056"/>
+      <w:bookmarkStart w:id="5" w:name="_Toc532757056"/>
       <w:proofErr w:type="spellStart"/>
       <w:r>
         <w:t>Triển</w:t>
@@ -2925,7 +2923,7 @@
       <w:r>
         <w:t>khai</w:t>
       </w:r>
-      <w:bookmarkEnd w:id="6"/>
+      <w:bookmarkEnd w:id="5"/>
       <w:proofErr w:type="spellEnd"/>
     </w:p>
     <w:p>
@@ -3206,7 +3204,7 @@
         <w:ind w:left="0"/>
         <w:jc w:val="both"/>
       </w:pPr>
-      <w:bookmarkStart w:id="7" w:name="_Toc532757057"/>
+      <w:bookmarkStart w:id="6" w:name="_Toc532757057"/>
       <w:r>
         <w:lastRenderedPageBreak/>
         <w:t xml:space="preserve">Công </w:t>
@@ -3231,7 +3229,7 @@
       <w:r>
         <w:t>triển</w:t>
       </w:r>
-      <w:bookmarkEnd w:id="7"/>
+      <w:bookmarkEnd w:id="6"/>
       <w:proofErr w:type="spellEnd"/>
       <w:r>
         <w:t xml:space="preserve"> </w:t>
@@ -3514,16 +3512,16 @@
         <w:pStyle w:val="Heading1"/>
         <w:jc w:val="both"/>
       </w:pPr>
-      <w:bookmarkStart w:id="8" w:name="_Toc522277851"/>
-      <w:bookmarkStart w:id="9" w:name="_Toc532757058"/>
+      <w:bookmarkStart w:id="7" w:name="_Toc522277851"/>
+      <w:bookmarkStart w:id="8" w:name="_Toc532757058"/>
       <w:r>
         <w:t>C</w:t>
       </w:r>
+      <w:bookmarkEnd w:id="7"/>
+      <w:r>
+        <w:t>HI TIẾT SẢN PHẨM</w:t>
+      </w:r>
       <w:bookmarkEnd w:id="8"/>
-      <w:r>
-        <w:t>HI TIẾT SẢN PHẨM</w:t>
-      </w:r>
-      <w:bookmarkEnd w:id="9"/>
     </w:p>
     <w:p>
       <w:pPr>
@@ -3531,7 +3529,7 @@
         <w:ind w:left="0"/>
         <w:jc w:val="both"/>
       </w:pPr>
-      <w:bookmarkStart w:id="10" w:name="_Toc532757059"/>
+      <w:bookmarkStart w:id="9" w:name="_Toc532757059"/>
       <w:r>
         <w:t xml:space="preserve">Các </w:t>
       </w:r>
@@ -3547,7 +3545,7 @@
       <w:r>
         <w:t>phần</w:t>
       </w:r>
-      <w:bookmarkEnd w:id="10"/>
+      <w:bookmarkEnd w:id="9"/>
       <w:proofErr w:type="spellEnd"/>
     </w:p>
     <w:p>
@@ -3695,9 +3693,10 @@
         <w:ind w:left="0"/>
         <w:jc w:val="both"/>
       </w:pPr>
-      <w:bookmarkStart w:id="11" w:name="_Toc532757060"/>
-      <w:proofErr w:type="spellStart"/>
-      <w:r>
+      <w:bookmarkStart w:id="10" w:name="_Toc532757060"/>
+      <w:proofErr w:type="spellStart"/>
+      <w:r>
+        <w:lastRenderedPageBreak/>
         <w:t>Phân</w:t>
       </w:r>
       <w:proofErr w:type="spellEnd"/>
@@ -3724,7 +3723,7 @@
       <w:r>
         <w:t>phần</w:t>
       </w:r>
-      <w:bookmarkEnd w:id="11"/>
+      <w:bookmarkEnd w:id="10"/>
       <w:proofErr w:type="spellEnd"/>
     </w:p>
     <w:p>
@@ -3732,7 +3731,7 @@
         <w:pStyle w:val="Heading3"/>
         <w:jc w:val="both"/>
       </w:pPr>
-      <w:bookmarkStart w:id="12" w:name="_Toc532757061"/>
+      <w:bookmarkStart w:id="11" w:name="_Toc532757061"/>
       <w:r>
         <w:t xml:space="preserve">Menu </w:t>
       </w:r>
@@ -3740,7 +3739,7 @@
       <w:r>
         <w:t>chính</w:t>
       </w:r>
-      <w:bookmarkEnd w:id="12"/>
+      <w:bookmarkEnd w:id="11"/>
       <w:proofErr w:type="spellEnd"/>
     </w:p>
     <w:p>
@@ -3752,10 +3751,10 @@
           <w:noProof/>
         </w:rPr>
         <w:drawing>
-          <wp:inline distT="0" distB="0" distL="0" distR="0" wp14:anchorId="5F053D5D" wp14:editId="58DC600D">
-            <wp:extent cx="2152650" cy="4372835"/>
-            <wp:effectExtent l="0" t="0" r="0" b="8890"/>
-            <wp:docPr id="1" name="Picture 1"/>
+          <wp:inline distT="0" distB="0" distL="0" distR="0" wp14:anchorId="14D2BB70" wp14:editId="255F0DD9">
+            <wp:extent cx="2536305" cy="5162550"/>
+            <wp:effectExtent l="0" t="0" r="0" b="0"/>
+            <wp:docPr id="2" name="Picture 2"/>
             <wp:cNvGraphicFramePr>
               <a:graphicFrameLocks xmlns:a="http://schemas.openxmlformats.org/drawingml/2006/main" noChangeAspect="1"/>
             </wp:cNvGraphicFramePr>
@@ -3763,23 +3762,36 @@
               <a:graphicData uri="http://schemas.openxmlformats.org/drawingml/2006/picture">
                 <pic:pic xmlns:pic="http://schemas.openxmlformats.org/drawingml/2006/picture">
                   <pic:nvPicPr>
-                    <pic:cNvPr id="1" name=""/>
-                    <pic:cNvPicPr/>
+                    <pic:cNvPr id="0" name="Picture 1"/>
+                    <pic:cNvPicPr>
+                      <a:picLocks noChangeAspect="1" noChangeArrowheads="1"/>
+                    </pic:cNvPicPr>
                   </pic:nvPicPr>
                   <pic:blipFill>
-                    <a:blip r:embed="rId9"/>
+                    <a:blip r:embed="rId9">
+                      <a:extLst>
+                        <a:ext uri="{28A0092B-C50C-407E-A947-70E740481C1C}">
+                          <a14:useLocalDpi xmlns:a14="http://schemas.microsoft.com/office/drawing/2010/main" val="0"/>
+                        </a:ext>
+                      </a:extLst>
+                    </a:blip>
+                    <a:srcRect/>
                     <a:stretch>
                       <a:fillRect/>
                     </a:stretch>
                   </pic:blipFill>
-                  <pic:spPr>
+                  <pic:spPr bwMode="auto">
                     <a:xfrm>
                       <a:off x="0" y="0"/>
-                      <a:ext cx="2155650" cy="4378928"/>
+                      <a:ext cx="2537767" cy="5165526"/>
                     </a:xfrm>
                     <a:prstGeom prst="rect">
                       <a:avLst/>
                     </a:prstGeom>
+                    <a:noFill/>
+                    <a:ln>
+                      <a:noFill/>
+                    </a:ln>
                   </pic:spPr>
                 </pic:pic>
               </a:graphicData>
@@ -3793,7 +3805,6 @@
         <w:jc w:val="both"/>
       </w:pPr>
       <w:r>
-        <w:lastRenderedPageBreak/>
         <w:t xml:space="preserve">Menu </w:t>
       </w:r>
       <w:proofErr w:type="spellStart"/>
@@ -3954,12 +3965,13 @@
         <w:pStyle w:val="Heading3"/>
         <w:jc w:val="both"/>
       </w:pPr>
-      <w:bookmarkStart w:id="13" w:name="_Toc532757062"/>
-      <w:proofErr w:type="spellStart"/>
-      <w:r>
+      <w:bookmarkStart w:id="12" w:name="_Toc532757062"/>
+      <w:proofErr w:type="spellStart"/>
+      <w:r>
+        <w:lastRenderedPageBreak/>
         <w:t>GameSettings</w:t>
       </w:r>
-      <w:bookmarkEnd w:id="13"/>
+      <w:bookmarkEnd w:id="12"/>
       <w:proofErr w:type="spellEnd"/>
     </w:p>
     <w:p>
@@ -3971,10 +3983,10 @@
           <w:noProof/>
         </w:rPr>
         <w:drawing>
-          <wp:inline distT="0" distB="0" distL="0" distR="0" wp14:anchorId="4C7AFA6F" wp14:editId="24E66132">
-            <wp:extent cx="2428571" cy="4914286"/>
-            <wp:effectExtent l="0" t="0" r="0" b="635"/>
-            <wp:docPr id="7" name="Picture 7"/>
+          <wp:inline distT="0" distB="0" distL="0" distR="0" wp14:anchorId="48C95AD1" wp14:editId="77475AA3">
+            <wp:extent cx="2686050" cy="5476875"/>
+            <wp:effectExtent l="0" t="0" r="0" b="9525"/>
+            <wp:docPr id="11" name="Picture 11"/>
             <wp:cNvGraphicFramePr>
               <a:graphicFrameLocks xmlns:a="http://schemas.openxmlformats.org/drawingml/2006/main" noChangeAspect="1"/>
             </wp:cNvGraphicFramePr>
@@ -3982,23 +3994,36 @@
               <a:graphicData uri="http://schemas.openxmlformats.org/drawingml/2006/picture">
                 <pic:pic xmlns:pic="http://schemas.openxmlformats.org/drawingml/2006/picture">
                   <pic:nvPicPr>
-                    <pic:cNvPr id="1" name=""/>
-                    <pic:cNvPicPr/>
+                    <pic:cNvPr id="0" name="Picture 4"/>
+                    <pic:cNvPicPr>
+                      <a:picLocks noChangeAspect="1" noChangeArrowheads="1"/>
+                    </pic:cNvPicPr>
                   </pic:nvPicPr>
                   <pic:blipFill>
-                    <a:blip r:embed="rId10"/>
+                    <a:blip r:embed="rId10">
+                      <a:extLst>
+                        <a:ext uri="{28A0092B-C50C-407E-A947-70E740481C1C}">
+                          <a14:useLocalDpi xmlns:a14="http://schemas.microsoft.com/office/drawing/2010/main" val="0"/>
+                        </a:ext>
+                      </a:extLst>
+                    </a:blip>
+                    <a:srcRect/>
                     <a:stretch>
                       <a:fillRect/>
                     </a:stretch>
                   </pic:blipFill>
-                  <pic:spPr>
+                  <pic:spPr bwMode="auto">
                     <a:xfrm>
                       <a:off x="0" y="0"/>
-                      <a:ext cx="2428571" cy="4914286"/>
+                      <a:ext cx="2686050" cy="5476875"/>
                     </a:xfrm>
                     <a:prstGeom prst="rect">
                       <a:avLst/>
                     </a:prstGeom>
+                    <a:noFill/>
+                    <a:ln>
+                      <a:noFill/>
+                    </a:ln>
                   </pic:spPr>
                 </pic:pic>
               </a:graphicData>
@@ -4241,7 +4266,7 @@
         <w:pStyle w:val="Heading3"/>
         <w:jc w:val="both"/>
       </w:pPr>
-      <w:bookmarkStart w:id="14" w:name="_Toc532757063"/>
+      <w:bookmarkStart w:id="13" w:name="_Toc532757063"/>
       <w:r>
         <w:lastRenderedPageBreak/>
         <w:t>Gamep</w:t>
@@ -4249,7 +4274,7 @@
       <w:r>
         <w:t>lay</w:t>
       </w:r>
-      <w:bookmarkEnd w:id="14"/>
+      <w:bookmarkEnd w:id="13"/>
     </w:p>
     <w:p>
       <w:pPr>
@@ -4260,10 +4285,10 @@
           <w:noProof/>
         </w:rPr>
         <w:drawing>
-          <wp:inline distT="0" distB="0" distL="0" distR="0" wp14:anchorId="00AB0F0A" wp14:editId="3D6CB625">
-            <wp:extent cx="2409524" cy="4942857"/>
+          <wp:inline distT="0" distB="0" distL="0" distR="0" wp14:anchorId="4C351FAF" wp14:editId="5A49242B">
+            <wp:extent cx="2686050" cy="5467350"/>
             <wp:effectExtent l="0" t="0" r="0" b="0"/>
-            <wp:docPr id="8" name="Picture 8"/>
+            <wp:docPr id="13" name="Picture 13"/>
             <wp:cNvGraphicFramePr>
               <a:graphicFrameLocks xmlns:a="http://schemas.openxmlformats.org/drawingml/2006/main" noChangeAspect="1"/>
             </wp:cNvGraphicFramePr>
@@ -4271,23 +4296,36 @@
               <a:graphicData uri="http://schemas.openxmlformats.org/drawingml/2006/picture">
                 <pic:pic xmlns:pic="http://schemas.openxmlformats.org/drawingml/2006/picture">
                   <pic:nvPicPr>
-                    <pic:cNvPr id="1" name=""/>
-                    <pic:cNvPicPr/>
+                    <pic:cNvPr id="0" name="Picture 5"/>
+                    <pic:cNvPicPr>
+                      <a:picLocks noChangeAspect="1" noChangeArrowheads="1"/>
+                    </pic:cNvPicPr>
                   </pic:nvPicPr>
                   <pic:blipFill>
-                    <a:blip r:embed="rId11"/>
+                    <a:blip r:embed="rId11">
+                      <a:extLst>
+                        <a:ext uri="{28A0092B-C50C-407E-A947-70E740481C1C}">
+                          <a14:useLocalDpi xmlns:a14="http://schemas.microsoft.com/office/drawing/2010/main" val="0"/>
+                        </a:ext>
+                      </a:extLst>
+                    </a:blip>
+                    <a:srcRect/>
                     <a:stretch>
                       <a:fillRect/>
                     </a:stretch>
                   </pic:blipFill>
-                  <pic:spPr>
+                  <pic:spPr bwMode="auto">
                     <a:xfrm>
                       <a:off x="0" y="0"/>
-                      <a:ext cx="2409524" cy="4942857"/>
+                      <a:ext cx="2686050" cy="5467350"/>
                     </a:xfrm>
                     <a:prstGeom prst="rect">
                       <a:avLst/>
                     </a:prstGeom>
+                    <a:noFill/>
+                    <a:ln>
+                      <a:noFill/>
+                    </a:ln>
                   </pic:spPr>
                 </pic:pic>
               </a:graphicData>
@@ -4679,12 +4717,12 @@
         <w:pStyle w:val="Heading3"/>
         <w:jc w:val="both"/>
       </w:pPr>
-      <w:bookmarkStart w:id="15" w:name="_Toc532757064"/>
+      <w:bookmarkStart w:id="14" w:name="_Toc532757064"/>
       <w:r>
         <w:lastRenderedPageBreak/>
         <w:t>Guide</w:t>
       </w:r>
-      <w:bookmarkEnd w:id="15"/>
+      <w:bookmarkEnd w:id="14"/>
     </w:p>
     <w:p>
       <w:pPr>
@@ -4695,10 +4733,10 @@
           <w:noProof/>
         </w:rPr>
         <w:drawing>
-          <wp:inline distT="0" distB="0" distL="0" distR="0" wp14:anchorId="31906CBC" wp14:editId="0CA82AB0">
-            <wp:extent cx="2419048" cy="4914286"/>
-            <wp:effectExtent l="0" t="0" r="635" b="635"/>
-            <wp:docPr id="4" name="Picture 4"/>
+          <wp:inline distT="0" distB="0" distL="0" distR="0" wp14:anchorId="003EF6F7" wp14:editId="77F1D8CF">
+            <wp:extent cx="2686050" cy="5457825"/>
+            <wp:effectExtent l="0" t="0" r="0" b="9525"/>
+            <wp:docPr id="9" name="Picture 9"/>
             <wp:cNvGraphicFramePr>
               <a:graphicFrameLocks xmlns:a="http://schemas.openxmlformats.org/drawingml/2006/main" noChangeAspect="1"/>
             </wp:cNvGraphicFramePr>
@@ -4706,23 +4744,36 @@
               <a:graphicData uri="http://schemas.openxmlformats.org/drawingml/2006/picture">
                 <pic:pic xmlns:pic="http://schemas.openxmlformats.org/drawingml/2006/picture">
                   <pic:nvPicPr>
-                    <pic:cNvPr id="1" name=""/>
-                    <pic:cNvPicPr/>
+                    <pic:cNvPr id="0" name="Picture 2"/>
+                    <pic:cNvPicPr>
+                      <a:picLocks noChangeAspect="1" noChangeArrowheads="1"/>
+                    </pic:cNvPicPr>
                   </pic:nvPicPr>
                   <pic:blipFill>
-                    <a:blip r:embed="rId12"/>
+                    <a:blip r:embed="rId12">
+                      <a:extLst>
+                        <a:ext uri="{28A0092B-C50C-407E-A947-70E740481C1C}">
+                          <a14:useLocalDpi xmlns:a14="http://schemas.microsoft.com/office/drawing/2010/main" val="0"/>
+                        </a:ext>
+                      </a:extLst>
+                    </a:blip>
+                    <a:srcRect/>
                     <a:stretch>
                       <a:fillRect/>
                     </a:stretch>
                   </pic:blipFill>
-                  <pic:spPr>
+                  <pic:spPr bwMode="auto">
                     <a:xfrm>
                       <a:off x="0" y="0"/>
-                      <a:ext cx="2419048" cy="4914286"/>
+                      <a:ext cx="2686050" cy="5457825"/>
                     </a:xfrm>
                     <a:prstGeom prst="rect">
                       <a:avLst/>
                     </a:prstGeom>
+                    <a:noFill/>
+                    <a:ln>
+                      <a:noFill/>
+                    </a:ln>
                   </pic:spPr>
                 </pic:pic>
               </a:graphicData>
@@ -4970,18 +5021,24 @@
         <w:t>ScrollViewLayout</w:t>
       </w:r>
       <w:proofErr w:type="spellEnd"/>
+      <w:r>
+        <w:rPr>
+          <w:b/>
+        </w:rPr>
+        <w:t>.</w:t>
+      </w:r>
     </w:p>
     <w:p>
       <w:pPr>
         <w:pStyle w:val="Heading3"/>
         <w:jc w:val="both"/>
       </w:pPr>
-      <w:bookmarkStart w:id="16" w:name="_Toc532757065"/>
+      <w:bookmarkStart w:id="15" w:name="_Toc532757065"/>
       <w:r>
         <w:lastRenderedPageBreak/>
         <w:t>Credits</w:t>
       </w:r>
-      <w:bookmarkEnd w:id="16"/>
+      <w:bookmarkEnd w:id="15"/>
     </w:p>
     <w:p>
       <w:pPr>
@@ -4992,10 +5049,10 @@
           <w:noProof/>
         </w:rPr>
         <w:drawing>
-          <wp:inline distT="0" distB="0" distL="0" distR="0" wp14:anchorId="436D8805" wp14:editId="5C080FD1">
-            <wp:extent cx="2419048" cy="4923809"/>
-            <wp:effectExtent l="0" t="0" r="635" b="0"/>
-            <wp:docPr id="5" name="Picture 5"/>
+          <wp:inline distT="0" distB="0" distL="0" distR="0" wp14:anchorId="69FECC77" wp14:editId="05E461D0">
+            <wp:extent cx="2686050" cy="5457825"/>
+            <wp:effectExtent l="0" t="0" r="0" b="9525"/>
+            <wp:docPr id="10" name="Picture 10"/>
             <wp:cNvGraphicFramePr>
               <a:graphicFrameLocks xmlns:a="http://schemas.openxmlformats.org/drawingml/2006/main" noChangeAspect="1"/>
             </wp:cNvGraphicFramePr>
@@ -5003,23 +5060,36 @@
               <a:graphicData uri="http://schemas.openxmlformats.org/drawingml/2006/picture">
                 <pic:pic xmlns:pic="http://schemas.openxmlformats.org/drawingml/2006/picture">
                   <pic:nvPicPr>
-                    <pic:cNvPr id="1" name=""/>
-                    <pic:cNvPicPr/>
+                    <pic:cNvPr id="0" name="Picture 3"/>
+                    <pic:cNvPicPr>
+                      <a:picLocks noChangeAspect="1" noChangeArrowheads="1"/>
+                    </pic:cNvPicPr>
                   </pic:nvPicPr>
                   <pic:blipFill>
-                    <a:blip r:embed="rId13"/>
+                    <a:blip r:embed="rId13">
+                      <a:extLst>
+                        <a:ext uri="{28A0092B-C50C-407E-A947-70E740481C1C}">
+                          <a14:useLocalDpi xmlns:a14="http://schemas.microsoft.com/office/drawing/2010/main" val="0"/>
+                        </a:ext>
+                      </a:extLst>
+                    </a:blip>
+                    <a:srcRect/>
                     <a:stretch>
                       <a:fillRect/>
                     </a:stretch>
                   </pic:blipFill>
-                  <pic:spPr>
+                  <pic:spPr bwMode="auto">
                     <a:xfrm>
                       <a:off x="0" y="0"/>
-                      <a:ext cx="2419048" cy="4923809"/>
+                      <a:ext cx="2686050" cy="5457825"/>
                     </a:xfrm>
                     <a:prstGeom prst="rect">
                       <a:avLst/>
                     </a:prstGeom>
+                    <a:noFill/>
+                    <a:ln>
+                      <a:noFill/>
+                    </a:ln>
                   </pic:spPr>
                 </pic:pic>
               </a:graphicData>
@@ -5343,12 +5413,10 @@
         </w:numPr>
         <w:jc w:val="both"/>
       </w:pPr>
-      <w:r>
-        <w:br w:type="page"/>
-      </w:r>
-      <w:bookmarkStart w:id="17" w:name="_Toc532757066"/>
-      <w:r>
-        <w:lastRenderedPageBreak/>
+      <w:bookmarkStart w:id="16" w:name="_Toc532757066"/>
+      <w:bookmarkStart w:id="17" w:name="_GoBack"/>
+      <w:bookmarkEnd w:id="17"/>
+      <w:r>
         <w:t xml:space="preserve">NHỮNG </w:t>
       </w:r>
       <w:r>
@@ -5357,7 +5425,7 @@
       <w:r>
         <w:t xml:space="preserve"> VÀ HƯỚNG PHÁT TRIỂN</w:t>
       </w:r>
-      <w:bookmarkEnd w:id="17"/>
+      <w:bookmarkEnd w:id="16"/>
     </w:p>
     <w:p>
       <w:pPr>
@@ -9707,7 +9775,7 @@
 </file>
 
 <file path=customXml/itemProps1.xml><?xml version="1.0" encoding="utf-8"?>
-<ds:datastoreItem xmlns:ds="http://schemas.openxmlformats.org/officeDocument/2006/customXml" ds:itemID="{A888546B-0F63-41EB-8746-8B4738C33A4A}">
+<ds:datastoreItem xmlns:ds="http://schemas.openxmlformats.org/officeDocument/2006/customXml" ds:itemID="{A00DBAE3-DC7C-4108-A6F7-CECF78FF735F}">
   <ds:schemaRefs>
     <ds:schemaRef ds:uri="http://schemas.openxmlformats.org/officeDocument/2006/bibliography"/>
   </ds:schemaRefs>

</xml_diff>